<commit_message>
Add routing between landing and bands page; removed paging.
</commit_message>
<xml_diff>
--- a/doc/devlog.docx
+++ b/doc/devlog.docx
@@ -14,26 +14,16 @@
       <w:pPr>
         <w:pStyle w:val="Subtitle"/>
       </w:pPr>
-      <w:proofErr w:type="gramStart"/>
       <w:r>
         <w:t>taper-web</w:t>
       </w:r>
-      <w:proofErr w:type="gramEnd"/>
     </w:p>
     <w:p>
       <w:pPr>
         <w:pStyle w:val="Heading1"/>
       </w:pPr>
       <w:r>
-        <w:t>1/11/</w:t>
-      </w:r>
-      <w:proofErr w:type="gramStart"/>
-      <w:r>
-        <w:t>18 :</w:t>
-      </w:r>
-      <w:proofErr w:type="gramEnd"/>
-      <w:r>
-        <w:t xml:space="preserve"> 1900</w:t>
+        <w:t>1/11/18 : 1900</w:t>
       </w:r>
     </w:p>
     <w:p>
@@ -48,13 +38,8 @@
       <w:pPr>
         <w:pStyle w:val="Heading3"/>
       </w:pPr>
-      <w:proofErr w:type="spellStart"/>
-      <w:r>
-        <w:t>Github</w:t>
-      </w:r>
-      <w:proofErr w:type="spellEnd"/>
-      <w:r>
-        <w:t xml:space="preserve"> Setup</w:t>
+      <w:r>
+        <w:t>Github Setup</w:t>
       </w:r>
     </w:p>
     <w:p>
@@ -88,13 +73,7 @@
         <w:spacing w:after="0"/>
       </w:pPr>
       <w:r>
-        <w:t xml:space="preserve">Open </w:t>
-      </w:r>
-      <w:r>
-        <w:t>Ubuntu</w:t>
-      </w:r>
-      <w:r>
-        <w:t xml:space="preserve"> shell</w:t>
+        <w:t>Open Ubuntu shell</w:t>
       </w:r>
     </w:p>
     <w:p>
@@ -107,21 +86,8 @@
         <w:spacing w:after="0"/>
       </w:pPr>
       <w:r>
-        <w:t>cd /</w:t>
-      </w:r>
-      <w:proofErr w:type="spellStart"/>
-      <w:r>
-        <w:t>mnt</w:t>
-      </w:r>
-      <w:proofErr w:type="spellEnd"/>
-      <w:r>
-        <w:t>/c/dev/</w:t>
-      </w:r>
-      <w:proofErr w:type="spellStart"/>
-      <w:r>
-        <w:t>src</w:t>
-      </w:r>
-      <w:proofErr w:type="spellEnd"/>
+        <w:t>cd /mnt/c/dev/src</w:t>
+      </w:r>
     </w:p>
     <w:p>
       <w:pPr>
@@ -212,13 +178,8 @@
         </w:numPr>
         <w:spacing w:after="0"/>
       </w:pPr>
-      <w:proofErr w:type="spellStart"/>
-      <w:r>
-        <w:t>npm</w:t>
-      </w:r>
-      <w:proofErr w:type="spellEnd"/>
-      <w:r>
-        <w:t xml:space="preserve"> start </w:t>
+      <w:r>
+        <w:t xml:space="preserve">npm start </w:t>
       </w:r>
     </w:p>
     <w:p>
@@ -322,13 +283,8 @@
       <w:pPr>
         <w:pStyle w:val="Heading3"/>
       </w:pPr>
-      <w:proofErr w:type="spellStart"/>
-      <w:r>
-        <w:t>Git</w:t>
-      </w:r>
-      <w:proofErr w:type="spellEnd"/>
-      <w:r>
-        <w:t xml:space="preserve"> Setup</w:t>
+      <w:r>
+        <w:t>Git Setup</w:t>
       </w:r>
     </w:p>
     <w:p>
@@ -371,15 +327,7 @@
         <w:spacing w:after="0"/>
       </w:pPr>
       <w:r>
-        <w:t xml:space="preserve">(That readme is huge; it’s the one on create-react-app’s </w:t>
-      </w:r>
-      <w:proofErr w:type="spellStart"/>
-      <w:r>
-        <w:t>github</w:t>
-      </w:r>
-      <w:proofErr w:type="spellEnd"/>
-      <w:r>
-        <w:t xml:space="preserve"> repo.  Make one for THIS project.)</w:t>
+        <w:t>(That readme is huge; it’s the one on create-react-app’s github repo.  Make one for THIS project.)</w:t>
       </w:r>
     </w:p>
     <w:p>
@@ -405,31 +353,7 @@
         <w:spacing w:after="0"/>
       </w:pPr>
       <w:r>
-        <w:t xml:space="preserve">cut/paste the </w:t>
-      </w:r>
-      <w:proofErr w:type="spellStart"/>
-      <w:r>
-        <w:t>npm</w:t>
-      </w:r>
-      <w:proofErr w:type="spellEnd"/>
-      <w:r>
-        <w:t xml:space="preserve"> start, </w:t>
-      </w:r>
-      <w:proofErr w:type="spellStart"/>
-      <w:r>
-        <w:t>npm</w:t>
-      </w:r>
-      <w:proofErr w:type="spellEnd"/>
-      <w:r>
-        <w:t xml:space="preserve"> run, </w:t>
-      </w:r>
-      <w:proofErr w:type="spellStart"/>
-      <w:r>
-        <w:t>etc</w:t>
-      </w:r>
-      <w:proofErr w:type="spellEnd"/>
-      <w:r>
-        <w:t xml:space="preserve"> instructions into the readme</w:t>
+        <w:t>cut/paste the npm start, npm run, etc instructions into the readme</w:t>
       </w:r>
     </w:p>
     <w:p>
@@ -441,19 +365,9 @@
         </w:numPr>
         <w:spacing w:after="0"/>
       </w:pPr>
-      <w:proofErr w:type="spellStart"/>
-      <w:r>
-        <w:t>git</w:t>
-      </w:r>
-      <w:proofErr w:type="spellEnd"/>
-      <w:r>
-        <w:t xml:space="preserve"> </w:t>
-      </w:r>
-      <w:proofErr w:type="spellStart"/>
-      <w:r>
-        <w:t>init</w:t>
-      </w:r>
-      <w:proofErr w:type="spellEnd"/>
+      <w:r>
+        <w:t>git init</w:t>
+      </w:r>
     </w:p>
     <w:p>
       <w:pPr>
@@ -464,15 +378,8 @@
         </w:numPr>
         <w:spacing w:after="0"/>
       </w:pPr>
-      <w:proofErr w:type="spellStart"/>
-      <w:proofErr w:type="gramStart"/>
-      <w:r>
-        <w:t>git</w:t>
-      </w:r>
-      <w:proofErr w:type="spellEnd"/>
-      <w:proofErr w:type="gramEnd"/>
-      <w:r>
-        <w:t xml:space="preserve"> add .</w:t>
+      <w:r>
+        <w:t>git add .</w:t>
       </w:r>
     </w:p>
     <w:p>
@@ -484,13 +391,8 @@
         </w:numPr>
         <w:spacing w:after="0"/>
       </w:pPr>
-      <w:proofErr w:type="spellStart"/>
-      <w:r>
-        <w:t>git</w:t>
-      </w:r>
-      <w:proofErr w:type="spellEnd"/>
-      <w:r>
-        <w:t xml:space="preserve"> commit –m “Initial commit:  create-react-app scaffolding”</w:t>
+      <w:r>
+        <w:t>git commit –m “Initial commit:  create-react-app scaffolding”</w:t>
       </w:r>
     </w:p>
     <w:p>
@@ -498,21 +400,8 @@
         <w:pStyle w:val="Heading3"/>
       </w:pPr>
       <w:r>
-        <w:t xml:space="preserve">Sync </w:t>
-      </w:r>
-      <w:proofErr w:type="spellStart"/>
-      <w:r>
-        <w:t>Git</w:t>
-      </w:r>
-      <w:proofErr w:type="spellEnd"/>
-      <w:r>
-        <w:t xml:space="preserve"> and </w:t>
-      </w:r>
-      <w:proofErr w:type="spellStart"/>
-      <w:r>
-        <w:t>Github</w:t>
-      </w:r>
-      <w:proofErr w:type="spellEnd"/>
+        <w:t>Sync Git and Github</w:t>
+      </w:r>
     </w:p>
     <w:p>
       <w:pPr>
@@ -528,13 +417,8 @@
         </w:numPr>
         <w:spacing w:after="0"/>
       </w:pPr>
-      <w:proofErr w:type="spellStart"/>
-      <w:r>
-        <w:t>git</w:t>
-      </w:r>
-      <w:proofErr w:type="spellEnd"/>
-      <w:r>
-        <w:t xml:space="preserve"> remote add origin </w:t>
+      <w:r>
+        <w:t xml:space="preserve">git remote add origin </w:t>
       </w:r>
       <w:hyperlink r:id="rId9" w:history="1">
         <w:r>
@@ -554,13 +438,8 @@
         </w:numPr>
         <w:spacing w:after="0"/>
       </w:pPr>
-      <w:proofErr w:type="spellStart"/>
-      <w:r>
-        <w:t>git</w:t>
-      </w:r>
-      <w:proofErr w:type="spellEnd"/>
-      <w:r>
-        <w:t xml:space="preserve"> push –u origin master</w:t>
+      <w:r>
+        <w:t>git push –u origin master</w:t>
       </w:r>
     </w:p>
     <w:p>
@@ -628,14 +507,885 @@
     </w:p>
     <w:p>
       <w:pPr>
-        <w:pStyle w:val="ListParagraph"/>
-        <w:spacing w:after="0"/>
-      </w:pPr>
-    </w:p>
-    <w:p>
+        <w:pStyle w:val="Heading3"/>
+      </w:pPr>
+      <w:r>
+        <w:t>Create this dev log</w:t>
+      </w:r>
+    </w:p>
+    <w:p>
+      <w:pPr>
+        <w:spacing w:after="0"/>
+      </w:pPr>
+      <w:r>
+        <w:t>Woah… meta.</w:t>
+      </w:r>
+    </w:p>
+    <w:p>
+      <w:pPr>
+        <w:pStyle w:val="ListParagraph"/>
+        <w:numPr>
+          <w:ilvl w:val="0"/>
+          <w:numId w:val="1"/>
+        </w:numPr>
+        <w:spacing w:after="0"/>
+      </w:pPr>
+      <w:r>
+        <w:t>mkdir doc</w:t>
+      </w:r>
+    </w:p>
+    <w:p>
+      <w:pPr>
+        <w:pStyle w:val="ListParagraph"/>
+        <w:numPr>
+          <w:ilvl w:val="0"/>
+          <w:numId w:val="2"/>
+        </w:numPr>
+        <w:spacing w:after="0"/>
+      </w:pPr>
+      <w:r>
+        <w:t>save the log to taper-web/doc/devlog.docx</w:t>
+      </w:r>
+    </w:p>
+    <w:p>
+      <w:pPr>
+        <w:pStyle w:val="ListParagraph"/>
+        <w:numPr>
+          <w:ilvl w:val="0"/>
+          <w:numId w:val="1"/>
+        </w:numPr>
+        <w:spacing w:after="0"/>
+      </w:pPr>
+      <w:r>
+        <w:t>git status</w:t>
+      </w:r>
+    </w:p>
+    <w:p>
+      <w:pPr>
+        <w:pStyle w:val="ListParagraph"/>
+        <w:numPr>
+          <w:ilvl w:val="0"/>
+          <w:numId w:val="1"/>
+        </w:numPr>
+        <w:spacing w:after="0"/>
+      </w:pPr>
+      <w:r>
+        <w:t>git add .</w:t>
+      </w:r>
+    </w:p>
+    <w:p>
+      <w:pPr>
+        <w:pStyle w:val="ListParagraph"/>
+        <w:numPr>
+          <w:ilvl w:val="0"/>
+          <w:numId w:val="1"/>
+        </w:numPr>
+        <w:spacing w:after="0"/>
+      </w:pPr>
+      <w:r>
+        <w:t>git commit –m “Add devlog doc”</w:t>
+      </w:r>
+    </w:p>
+    <w:p>
+      <w:pPr>
+        <w:pStyle w:val="ListParagraph"/>
+        <w:numPr>
+          <w:ilvl w:val="0"/>
+          <w:numId w:val="1"/>
+        </w:numPr>
+        <w:spacing w:after="0"/>
+      </w:pPr>
+      <w:r>
+        <w:t>git push –u origin master</w:t>
+      </w:r>
+    </w:p>
+    <w:p>
+      <w:pPr>
+        <w:spacing w:after="0"/>
+      </w:pPr>
+    </w:p>
+    <w:p>
+      <w:pPr>
+        <w:pStyle w:val="Heading2"/>
+      </w:pPr>
+      <w:r>
+        <w:t>Planning</w:t>
+      </w:r>
+    </w:p>
+    <w:p>
+      <w:r>
+        <w:t>A week of coding saves an hour of planning.</w:t>
+      </w:r>
+    </w:p>
+    <w:p>
+      <w:pPr>
+        <w:pStyle w:val="Heading3"/>
+      </w:pPr>
+      <w:r>
+        <w:t>Stories</w:t>
+      </w:r>
+    </w:p>
+    <w:p>
+      <w:pPr>
+        <w:spacing w:after="0"/>
+      </w:pPr>
+      <w:r>
+        <w:t>GIVEN a user has [browser] open; WHEN the user navigates to taper web site; THEN the taper web landing page appears.</w:t>
+      </w:r>
+    </w:p>
+    <w:p>
+      <w:pPr>
+        <w:spacing w:after="0"/>
+      </w:pPr>
+      <w:r>
+        <w:t>GIVEN taper landing page is open; WHEN the user clicks on an available show; THEN the show page replaces the landing page.</w:t>
+      </w:r>
+    </w:p>
+    <w:p>
+      <w:pPr>
+        <w:spacing w:after="0"/>
+      </w:pPr>
+      <w:r>
+        <w:t>GIVEN the show page is open; WHEN the page loads; THEN the first song will begin playing at 70% volume.</w:t>
+      </w:r>
+    </w:p>
+    <w:p>
+      <w:pPr>
+        <w:spacing w:after="0"/>
+      </w:pPr>
+      <w:r>
+        <w:t>GIVEN a song is playing; WHEN the song ends; THEN the next song will begin.</w:t>
+      </w:r>
+    </w:p>
+    <w:p>
+      <w:pPr>
+        <w:pStyle w:val="Heading3"/>
+      </w:pPr>
+      <w:r>
+        <w:t>Components</w:t>
+      </w:r>
+    </w:p>
+    <w:p>
+      <w:pPr>
+        <w:spacing w:after="0"/>
+      </w:pPr>
+      <w:r>
+        <w:t>index.js</w:t>
+      </w:r>
+    </w:p>
+    <w:p>
+      <w:pPr>
+        <w:spacing w:after="0"/>
+      </w:pPr>
+      <w:r>
+        <w:t>assets/</w:t>
+      </w:r>
+    </w:p>
+    <w:p>
+      <w:pPr>
+        <w:spacing w:after="0"/>
+      </w:pPr>
+      <w:r>
+        <w:t>layouts/</w:t>
+      </w:r>
+    </w:p>
+    <w:p>
+      <w:pPr>
+        <w:spacing w:after="0"/>
+        <w:ind w:firstLine="720"/>
+      </w:pPr>
+      <w:r>
+        <w:t>primaryLayout</w:t>
+      </w:r>
+    </w:p>
+    <w:p>
+      <w:pPr>
+        <w:spacing w:after="0"/>
+        <w:ind w:firstLine="720"/>
+      </w:pPr>
+      <w:r>
+        <w:t>layout-helpers/</w:t>
+      </w:r>
+    </w:p>
+    <w:p>
+      <w:pPr>
+        <w:spacing w:after="0"/>
+        <w:ind w:left="720" w:firstLine="720"/>
+      </w:pPr>
+      <w:r>
+        <w:t>primaryHeader</w:t>
+      </w:r>
+    </w:p>
+    <w:p>
+      <w:pPr>
+        <w:spacing w:after="0"/>
+        <w:ind w:left="720" w:firstLine="720"/>
+        <w:rPr>
+          <w:color w:val="A6A6A6" w:themeColor="background1" w:themeShade="A6"/>
+        </w:rPr>
+      </w:pPr>
+      <w:r>
+        <w:rPr>
+          <w:color w:val="A6A6A6" w:themeColor="background1" w:themeShade="A6"/>
+        </w:rPr>
+        <w:t>sideMenu</w:t>
+      </w:r>
+    </w:p>
+    <w:p>
+      <w:pPr>
+        <w:spacing w:after="0"/>
+        <w:ind w:left="720" w:firstLine="720"/>
+        <w:rPr>
+          <w:color w:val="A6A6A6" w:themeColor="background1" w:themeShade="A6"/>
+        </w:rPr>
+      </w:pPr>
+      <w:r>
+        <w:rPr>
+          <w:color w:val="A6A6A6" w:themeColor="background1" w:themeShade="A6"/>
+        </w:rPr>
+        <w:t>aside</w:t>
+      </w:r>
+    </w:p>
+    <w:p>
+      <w:pPr>
+        <w:spacing w:after="0"/>
+      </w:pPr>
+      <w:r>
+        <w:t>band/</w:t>
+      </w:r>
+    </w:p>
+    <w:p>
+      <w:pPr>
+        <w:spacing w:after="0"/>
+      </w:pPr>
+      <w:r>
+        <w:t>tour/</w:t>
+      </w:r>
+    </w:p>
+    <w:p>
+      <w:pPr>
+        <w:spacing w:after="0"/>
+      </w:pPr>
+      <w:r>
+        <w:t>show/</w:t>
+      </w:r>
+    </w:p>
+    <w:p>
+      <w:pPr>
+        <w:spacing w:after="0"/>
+      </w:pPr>
+      <w:r>
+        <w:t>setlist/</w:t>
+      </w:r>
+    </w:p>
+    <w:p>
+      <w:pPr>
+        <w:spacing w:after="0"/>
+      </w:pPr>
+      <w:r>
+        <w:t>set/</w:t>
+      </w:r>
+    </w:p>
+    <w:p>
+      <w:pPr>
+        <w:spacing w:after="0"/>
+      </w:pPr>
+      <w:r>
+        <w:t>track/</w:t>
+      </w:r>
+    </w:p>
+    <w:p>
+      <w:pPr>
+        <w:spacing w:after="0"/>
+      </w:pPr>
+      <w:r>
+        <w:t>s</w:t>
+      </w:r>
+      <w:r>
+        <w:t>tyles/</w:t>
+      </w:r>
+    </w:p>
+    <w:p>
+      <w:pPr>
+        <w:spacing w:after="0"/>
+      </w:pPr>
+      <w:r>
+        <w:t>u</w:t>
+      </w:r>
+      <w:r>
+        <w:t>tils/</w:t>
+      </w:r>
+    </w:p>
+    <w:p>
+      <w:pPr>
+        <w:spacing w:after="0"/>
+      </w:pPr>
+      <w:r>
+        <w:tab/>
+        <w:t>xhr</w:t>
+      </w:r>
+    </w:p>
+    <w:p>
+      <w:pPr>
+        <w:pStyle w:val="Heading2"/>
+      </w:pPr>
+      <w:r>
+        <w:t>Build Landing Page</w:t>
+      </w:r>
+    </w:p>
+    <w:p>
+      <w:pPr>
+        <w:pStyle w:val="ListParagraph"/>
+        <w:numPr>
+          <w:ilvl w:val="0"/>
+          <w:numId w:val="2"/>
+        </w:numPr>
+        <w:spacing w:after="0"/>
+      </w:pPr>
+      <w:r>
+        <w:t>Import project into editor</w:t>
+      </w:r>
+    </w:p>
+    <w:p>
+      <w:pPr>
+        <w:pStyle w:val="ListParagraph"/>
+        <w:numPr>
+          <w:ilvl w:val="0"/>
+          <w:numId w:val="2"/>
+        </w:numPr>
+        <w:spacing w:after="0"/>
+      </w:pPr>
+      <w:r>
+        <w:t>Update manifest.json and index.html to use my title and favicon.</w:t>
+      </w:r>
+    </w:p>
+    <w:p>
+      <w:pPr>
+        <w:pStyle w:val="ListParagraph"/>
+        <w:numPr>
+          <w:ilvl w:val="0"/>
+          <w:numId w:val="2"/>
+        </w:numPr>
+        <w:spacing w:after="0"/>
+      </w:pPr>
+      <w:r>
+        <w:t>Build the directory structure</w:t>
+      </w:r>
+    </w:p>
+    <w:p>
+      <w:pPr>
+        <w:pStyle w:val="ListParagraph"/>
+        <w:numPr>
+          <w:ilvl w:val="0"/>
+          <w:numId w:val="2"/>
+        </w:numPr>
+        <w:spacing w:after="0"/>
+      </w:pPr>
+      <w:r>
+        <w:t>Move the files to the right directories; change the imports as I move them to keep the app working.</w:t>
+      </w:r>
+    </w:p>
+    <w:p>
+      <w:pPr>
+        <w:spacing w:after="0"/>
+        <w:ind w:firstLine="720"/>
+      </w:pPr>
+      <w:r>
+        <w:rPr>
+          <w:noProof/>
+        </w:rPr>
+        <w:drawing>
+          <wp:inline distT="0" distB="0" distL="0" distR="0" wp14:anchorId="076D6136" wp14:editId="31317DFC">
+            <wp:extent cx="5943600" cy="4987290"/>
+            <wp:effectExtent l="0" t="0" r="0" b="3810"/>
+            <wp:docPr id="1" name="Picture 1"/>
+            <wp:cNvGraphicFramePr>
+              <a:graphicFrameLocks xmlns:a="http://schemas.openxmlformats.org/drawingml/2006/main" noChangeAspect="1"/>
+            </wp:cNvGraphicFramePr>
+            <a:graphic xmlns:a="http://schemas.openxmlformats.org/drawingml/2006/main">
+              <a:graphicData uri="http://schemas.openxmlformats.org/drawingml/2006/picture">
+                <pic:pic xmlns:pic="http://schemas.openxmlformats.org/drawingml/2006/picture">
+                  <pic:nvPicPr>
+                    <pic:cNvPr id="0" name=""/>
+                    <pic:cNvPicPr/>
+                  </pic:nvPicPr>
+                  <pic:blipFill>
+                    <a:blip r:embed="rId11"/>
+                    <a:stretch>
+                      <a:fillRect/>
+                    </a:stretch>
+                  </pic:blipFill>
+                  <pic:spPr>
+                    <a:xfrm>
+                      <a:off x="0" y="0"/>
+                      <a:ext cx="5943600" cy="4987290"/>
+                    </a:xfrm>
+                    <a:prstGeom prst="rect">
+                      <a:avLst/>
+                    </a:prstGeom>
+                  </pic:spPr>
+                </pic:pic>
+              </a:graphicData>
+            </a:graphic>
+          </wp:inline>
+        </w:drawing>
+      </w:r>
+    </w:p>
+    <w:p>
+      <w:pPr>
+        <w:pStyle w:val="ListParagraph"/>
+        <w:numPr>
+          <w:ilvl w:val="0"/>
+          <w:numId w:val="2"/>
+        </w:numPr>
+      </w:pPr>
+      <w:r>
+        <w:t>Replace react boilerplate in App js with my content</w:t>
+      </w:r>
+    </w:p>
+    <w:p>
+      <w:pPr>
+        <w:pStyle w:val="ListParagraph"/>
+        <w:numPr>
+          <w:ilvl w:val="0"/>
+          <w:numId w:val="2"/>
+        </w:numPr>
+      </w:pPr>
+      <w:r>
+        <w:t xml:space="preserve">Swiped some layout and xhr code to use as boiler plate from </w:t>
+      </w:r>
+      <w:hyperlink r:id="rId12" w:history="1">
+        <w:r>
+          <w:rPr>
+            <w:rStyle w:val="Hyperlink"/>
+          </w:rPr>
+          <w:t>Brad Westfall’s phx react meetup example</w:t>
+        </w:r>
+      </w:hyperlink>
+    </w:p>
+    <w:p>
+      <w:pPr>
+        <w:pStyle w:val="Heading1"/>
+      </w:pPr>
+      <w:r>
+        <w:t>1/12/18</w:t>
+      </w:r>
+    </w:p>
+    <w:p>
+      <w:pPr>
+        <w:pStyle w:val="ListParagraph"/>
+        <w:numPr>
+          <w:ilvl w:val="0"/>
+          <w:numId w:val="2"/>
+        </w:numPr>
+      </w:pPr>
+      <w:r>
+        <w:t>Got missing module errors, so added these two…</w:t>
+      </w:r>
+    </w:p>
+    <w:p>
+      <w:pPr>
+        <w:pStyle w:val="ListParagraph"/>
+        <w:numPr>
+          <w:ilvl w:val="0"/>
+          <w:numId w:val="1"/>
+        </w:numPr>
+      </w:pPr>
+      <w:r>
+        <w:t>npm install –save react-router-dom</w:t>
+      </w:r>
+    </w:p>
+    <w:p>
+      <w:pPr>
+        <w:pStyle w:val="ListParagraph"/>
+        <w:numPr>
+          <w:ilvl w:val="0"/>
+          <w:numId w:val="1"/>
+        </w:numPr>
+      </w:pPr>
+      <w:r>
+        <w:t>npm install –save axios</w:t>
+      </w:r>
+    </w:p>
+    <w:p>
+      <w:pPr>
+        <w:pStyle w:val="ListParagraph"/>
+        <w:numPr>
+          <w:ilvl w:val="0"/>
+          <w:numId w:val="2"/>
+        </w:numPr>
+      </w:pPr>
+      <w:r>
+        <w:t>here’s how it looks now</w:t>
+      </w:r>
+    </w:p>
+    <w:p>
+      <w:pPr>
+        <w:pStyle w:val="ListParagraph"/>
+      </w:pPr>
+      <w:r>
+        <w:rPr>
+          <w:noProof/>
+        </w:rPr>
+        <w:drawing>
+          <wp:inline distT="0" distB="0" distL="0" distR="0" wp14:anchorId="5EC6F523" wp14:editId="3AC63274">
+            <wp:extent cx="4352925" cy="4305300"/>
+            <wp:effectExtent l="19050" t="19050" r="28575" b="19050"/>
+            <wp:docPr id="2" name="Picture 2"/>
+            <wp:cNvGraphicFramePr>
+              <a:graphicFrameLocks xmlns:a="http://schemas.openxmlformats.org/drawingml/2006/main" noChangeAspect="1"/>
+            </wp:cNvGraphicFramePr>
+            <a:graphic xmlns:a="http://schemas.openxmlformats.org/drawingml/2006/main">
+              <a:graphicData uri="http://schemas.openxmlformats.org/drawingml/2006/picture">
+                <pic:pic xmlns:pic="http://schemas.openxmlformats.org/drawingml/2006/picture">
+                  <pic:nvPicPr>
+                    <pic:cNvPr id="0" name=""/>
+                    <pic:cNvPicPr/>
+                  </pic:nvPicPr>
+                  <pic:blipFill>
+                    <a:blip r:embed="rId13"/>
+                    <a:stretch>
+                      <a:fillRect/>
+                    </a:stretch>
+                  </pic:blipFill>
+                  <pic:spPr>
+                    <a:xfrm>
+                      <a:off x="0" y="0"/>
+                      <a:ext cx="4352925" cy="4305300"/>
+                    </a:xfrm>
+                    <a:prstGeom prst="rect">
+                      <a:avLst/>
+                    </a:prstGeom>
+                    <a:ln>
+                      <a:solidFill>
+                        <a:schemeClr val="accent1"/>
+                      </a:solidFill>
+                    </a:ln>
+                  </pic:spPr>
+                </pic:pic>
+              </a:graphicData>
+            </a:graphic>
+          </wp:inline>
+        </w:drawing>
+      </w:r>
+    </w:p>
+    <w:p>
+      <w:pPr>
+        <w:pStyle w:val="ListParagraph"/>
+        <w:numPr>
+          <w:ilvl w:val="0"/>
+          <w:numId w:val="1"/>
+        </w:numPr>
+      </w:pPr>
+      <w:r>
+        <w:t>git status</w:t>
+      </w:r>
+    </w:p>
+    <w:p>
+      <w:pPr>
+        <w:pStyle w:val="ListParagraph"/>
+        <w:numPr>
+          <w:ilvl w:val="0"/>
+          <w:numId w:val="1"/>
+        </w:numPr>
+      </w:pPr>
+      <w:r>
+        <w:t>git add .</w:t>
+      </w:r>
+    </w:p>
+    <w:p>
+      <w:pPr>
+        <w:pStyle w:val="ListParagraph"/>
+        <w:numPr>
+          <w:ilvl w:val="0"/>
+          <w:numId w:val="1"/>
+        </w:numPr>
+        <w:spacing w:after="0"/>
+      </w:pPr>
+      <w:r>
+        <w:t>git commit –m “Add layout, bands page and simple xhr functionality”</w:t>
+      </w:r>
+    </w:p>
+    <w:p>
+      <w:pPr>
+        <w:pStyle w:val="ListParagraph"/>
+        <w:numPr>
+          <w:ilvl w:val="0"/>
+          <w:numId w:val="1"/>
+        </w:numPr>
+        <w:spacing w:after="0"/>
+      </w:pPr>
+      <w:r>
+        <w:t>git push –u origin master</w:t>
+      </w:r>
+    </w:p>
+    <w:p>
+      <w:pPr>
+        <w:pStyle w:val="Heading1"/>
+      </w:pPr>
+      <w:r>
+        <w:t>1/13/18</w:t>
+      </w:r>
+    </w:p>
+    <w:p>
+      <w:pPr>
+        <w:pStyle w:val="ListParagraph"/>
+        <w:numPr>
+          <w:ilvl w:val="0"/>
+          <w:numId w:val="2"/>
+        </w:numPr>
+        <w:spacing w:after="0"/>
+      </w:pPr>
+      <w:r>
+        <w:t>removed the paging stuff from landing page</w:t>
+      </w:r>
+    </w:p>
+    <w:p>
+      <w:pPr>
+        <w:pStyle w:val="ListParagraph"/>
+        <w:numPr>
+          <w:ilvl w:val="0"/>
+          <w:numId w:val="2"/>
+        </w:numPr>
+        <w:spacing w:after="0"/>
+      </w:pPr>
+      <w:r>
+        <w:t>added second page for bands</w:t>
+      </w:r>
+    </w:p>
+    <w:p>
+      <w:pPr>
+        <w:pStyle w:val="ListParagraph"/>
+        <w:numPr>
+          <w:ilvl w:val="0"/>
+          <w:numId w:val="2"/>
+        </w:numPr>
+        <w:spacing w:after="0"/>
+      </w:pPr>
+      <w:r>
+        <w:t>added routing for the following</w:t>
+      </w:r>
+    </w:p>
+    <w:p>
+      <w:pPr>
+        <w:pStyle w:val="ListParagraph"/>
+        <w:numPr>
+          <w:ilvl w:val="1"/>
+          <w:numId w:val="2"/>
+        </w:numPr>
+        <w:spacing w:after="0"/>
+      </w:pPr>
+      <w:r>
+        <w:t>/</w:t>
+      </w:r>
+      <w:r>
+        <w:tab/>
+      </w:r>
+      <w:r>
+        <w:tab/>
+        <w:t>-&gt; landing</w:t>
+      </w:r>
+    </w:p>
+    <w:p>
+      <w:pPr>
+        <w:pStyle w:val="ListParagraph"/>
+        <w:numPr>
+          <w:ilvl w:val="1"/>
+          <w:numId w:val="2"/>
+        </w:numPr>
+        <w:spacing w:after="0"/>
+      </w:pPr>
+      <w:r>
+        <w:t xml:space="preserve">/bands </w:t>
+      </w:r>
+      <w:r>
+        <w:tab/>
+      </w:r>
+      <w:r>
+        <w:tab/>
+        <w:t>-&gt; landing</w:t>
+      </w:r>
+    </w:p>
+    <w:p>
+      <w:pPr>
+        <w:pStyle w:val="ListParagraph"/>
+        <w:numPr>
+          <w:ilvl w:val="1"/>
+          <w:numId w:val="2"/>
+        </w:numPr>
+        <w:spacing w:after="0"/>
+      </w:pPr>
+      <w:r>
+        <w:t>/bands/2</w:t>
+      </w:r>
+      <w:r>
+        <w:tab/>
+        <w:t>-&gt; bands</w:t>
+      </w:r>
+    </w:p>
+    <w:p>
+      <w:r>
+        <w:t xml:space="preserve"> </w:t>
+      </w:r>
+      <w:r>
+        <w:tab/>
+      </w:r>
+      <w:r>
+        <w:rPr>
+          <w:noProof/>
+        </w:rPr>
+        <w:drawing>
+          <wp:inline distT="0" distB="0" distL="0" distR="0" wp14:anchorId="00CCA710" wp14:editId="7EFC1447">
+            <wp:extent cx="3990975" cy="3771900"/>
+            <wp:effectExtent l="19050" t="19050" r="28575" b="19050"/>
+            <wp:docPr id="3" name="Picture 3"/>
+            <wp:cNvGraphicFramePr>
+              <a:graphicFrameLocks xmlns:a="http://schemas.openxmlformats.org/drawingml/2006/main" noChangeAspect="1"/>
+            </wp:cNvGraphicFramePr>
+            <a:graphic xmlns:a="http://schemas.openxmlformats.org/drawingml/2006/main">
+              <a:graphicData uri="http://schemas.openxmlformats.org/drawingml/2006/picture">
+                <pic:pic xmlns:pic="http://schemas.openxmlformats.org/drawingml/2006/picture">
+                  <pic:nvPicPr>
+                    <pic:cNvPr id="0" name=""/>
+                    <pic:cNvPicPr/>
+                  </pic:nvPicPr>
+                  <pic:blipFill>
+                    <a:blip r:embed="rId14"/>
+                    <a:stretch>
+                      <a:fillRect/>
+                    </a:stretch>
+                  </pic:blipFill>
+                  <pic:spPr>
+                    <a:xfrm>
+                      <a:off x="0" y="0"/>
+                      <a:ext cx="3990975" cy="3771900"/>
+                    </a:xfrm>
+                    <a:prstGeom prst="rect">
+                      <a:avLst/>
+                    </a:prstGeom>
+                    <a:ln>
+                      <a:solidFill>
+                        <a:schemeClr val="accent1"/>
+                      </a:solidFill>
+                    </a:ln>
+                  </pic:spPr>
+                </pic:pic>
+              </a:graphicData>
+            </a:graphic>
+          </wp:inline>
+        </w:drawing>
+      </w:r>
+    </w:p>
+    <w:p>
+      <w:pPr>
+        <w:ind w:firstLine="720"/>
+      </w:pPr>
+      <w:r>
+        <w:rPr>
+          <w:noProof/>
+        </w:rPr>
+        <w:drawing>
+          <wp:inline distT="0" distB="0" distL="0" distR="0" wp14:anchorId="48C6292B" wp14:editId="752641FE">
+            <wp:extent cx="4076700" cy="4972050"/>
+            <wp:effectExtent l="19050" t="19050" r="19050" b="19050"/>
+            <wp:docPr id="4" name="Picture 4"/>
+            <wp:cNvGraphicFramePr>
+              <a:graphicFrameLocks xmlns:a="http://schemas.openxmlformats.org/drawingml/2006/main" noChangeAspect="1"/>
+            </wp:cNvGraphicFramePr>
+            <a:graphic xmlns:a="http://schemas.openxmlformats.org/drawingml/2006/main">
+              <a:graphicData uri="http://schemas.openxmlformats.org/drawingml/2006/picture">
+                <pic:pic xmlns:pic="http://schemas.openxmlformats.org/drawingml/2006/picture">
+                  <pic:nvPicPr>
+                    <pic:cNvPr id="0" name=""/>
+                    <pic:cNvPicPr/>
+                  </pic:nvPicPr>
+                  <pic:blipFill>
+                    <a:blip r:embed="rId15"/>
+                    <a:stretch>
+                      <a:fillRect/>
+                    </a:stretch>
+                  </pic:blipFill>
+                  <pic:spPr>
+                    <a:xfrm>
+                      <a:off x="0" y="0"/>
+                      <a:ext cx="4076700" cy="4972050"/>
+                    </a:xfrm>
+                    <a:prstGeom prst="rect">
+                      <a:avLst/>
+                    </a:prstGeom>
+                    <a:ln>
+                      <a:solidFill>
+                        <a:schemeClr val="accent1"/>
+                      </a:solidFill>
+                    </a:ln>
+                  </pic:spPr>
+                </pic:pic>
+              </a:graphicData>
+            </a:graphic>
+          </wp:inline>
+        </w:drawing>
+      </w:r>
+    </w:p>
+    <w:p>
+      <w:pPr>
+        <w:pStyle w:val="ListParagraph"/>
+        <w:numPr>
+          <w:ilvl w:val="0"/>
+          <w:numId w:val="1"/>
+        </w:numPr>
+      </w:pPr>
+      <w:r>
+        <w:t>git status</w:t>
+      </w:r>
+    </w:p>
+    <w:p>
+      <w:pPr>
+        <w:pStyle w:val="ListParagraph"/>
+        <w:numPr>
+          <w:ilvl w:val="0"/>
+          <w:numId w:val="1"/>
+        </w:numPr>
+      </w:pPr>
+      <w:r>
+        <w:t>git add .</w:t>
+      </w:r>
+    </w:p>
+    <w:p>
+      <w:pPr>
+        <w:pStyle w:val="ListParagraph"/>
+        <w:numPr>
+          <w:ilvl w:val="0"/>
+          <w:numId w:val="1"/>
+        </w:numPr>
+        <w:spacing w:after="0"/>
+      </w:pPr>
+      <w:r>
+        <w:t>git commit –m “</w:t>
+      </w:r>
+      <w:r>
+        <w:t>Add routing between landing page and bands page; removed paging.</w:t>
+      </w:r>
       <w:bookmarkStart w:id="0" w:name="_GoBack"/>
       <w:bookmarkEnd w:id="0"/>
-    </w:p>
+      <w:r>
+        <w:t>”</w:t>
+      </w:r>
+    </w:p>
+    <w:p>
+      <w:pPr>
+        <w:pStyle w:val="ListParagraph"/>
+        <w:numPr>
+          <w:ilvl w:val="0"/>
+          <w:numId w:val="1"/>
+        </w:numPr>
+        <w:spacing w:after="0"/>
+      </w:pPr>
+      <w:r>
+        <w:t>git push –u origin master</w:t>
+      </w:r>
+    </w:p>
+    <w:p/>
+    <w:p/>
     <w:sectPr>
       <w:pgSz w:w="12240" w:h="15840"/>
       <w:pgMar w:top="1440" w:right="1440" w:bottom="1440" w:left="1440" w:header="720" w:footer="720" w:gutter="0"/>

</xml_diff>